<commit_message>
Folder 'Print or open these LibrARy photos' added
</commit_message>
<xml_diff>
--- a/ARapp/TutARial Notes.docx
+++ b/ARapp/TutARial Notes.docx
@@ -84,7 +84,23 @@
           <w:sz w:val="20"/>
           <w:szCs w:val="20"/>
         </w:rPr>
-        <w:t>private Vector2 touchPosition = default;</w:t>
+        <w:t xml:space="preserve">private Vector2 </w:t>
+      </w:r>
+      <w:proofErr w:type="spellStart"/>
+      <w:r>
+        <w:rPr>
+          <w:sz w:val="20"/>
+          <w:szCs w:val="20"/>
+        </w:rPr>
+        <w:t>touchPosition</w:t>
+      </w:r>
+      <w:proofErr w:type="spellEnd"/>
+      <w:r>
+        <w:rPr>
+          <w:sz w:val="20"/>
+          <w:szCs w:val="20"/>
+        </w:rPr>
+        <w:t xml:space="preserve"> = default;</w:t>
       </w:r>
     </w:p>
     <w:p>
@@ -151,12 +167,21 @@
           <w:szCs w:val="20"/>
         </w:rPr>
       </w:pPr>
-      <w:r>
-        <w:rPr>
-          <w:sz w:val="20"/>
-          <w:szCs w:val="20"/>
-        </w:rPr>
-        <w:t>touchPosition for pause</w:t>
+      <w:proofErr w:type="spellStart"/>
+      <w:r>
+        <w:rPr>
+          <w:sz w:val="20"/>
+          <w:szCs w:val="20"/>
+        </w:rPr>
+        <w:t>touchPosition</w:t>
+      </w:r>
+      <w:proofErr w:type="spellEnd"/>
+      <w:r>
+        <w:rPr>
+          <w:sz w:val="20"/>
+          <w:szCs w:val="20"/>
+        </w:rPr>
+        <w:t xml:space="preserve"> for pause</w:t>
       </w:r>
     </w:p>
     <w:p>
@@ -184,49 +209,14 @@
         </w:rPr>
       </w:pPr>
     </w:p>
-    <w:bookmarkStart w:id="0" w:name="_MON_1732015869"/>
-    <w:bookmarkEnd w:id="0"/>
-    <w:p>
-      <w:pPr>
-        <w:pStyle w:val="NoSpacing"/>
-        <w:rPr>
-          <w:sz w:val="20"/>
-          <w:szCs w:val="20"/>
-        </w:rPr>
-      </w:pPr>
-      <w:r>
-        <w:rPr>
-          <w:sz w:val="20"/>
-          <w:szCs w:val="20"/>
-        </w:rPr>
-        <w:object w:dxaOrig="9026" w:dyaOrig="13823" w14:anchorId="32A13206">
-          <v:shapetype id="_x0000_t75" coordsize="21600,21600" o:spt="75" o:preferrelative="t" path="m@4@5l@4@11@9@11@9@5xe" filled="f" stroked="f">
-            <v:stroke joinstyle="miter"/>
-            <v:formulas>
-              <v:f eqn="if lineDrawn pixelLineWidth 0"/>
-              <v:f eqn="sum @0 1 0"/>
-              <v:f eqn="sum 0 0 @1"/>
-              <v:f eqn="prod @2 1 2"/>
-              <v:f eqn="prod @3 21600 pixelWidth"/>
-              <v:f eqn="prod @3 21600 pixelHeight"/>
-              <v:f eqn="sum @0 0 1"/>
-              <v:f eqn="prod @6 1 2"/>
-              <v:f eqn="prod @7 21600 pixelWidth"/>
-              <v:f eqn="sum @8 21600 0"/>
-              <v:f eqn="prod @7 21600 pixelHeight"/>
-              <v:f eqn="sum @10 21600 0"/>
-            </v:formulas>
-            <v:path o:extrusionok="f" gradientshapeok="t" o:connecttype="rect"/>
-            <o:lock v:ext="edit" aspectratio="t"/>
-          </v:shapetype>
-          <v:shape id="_x0000_i1025" type="#_x0000_t75" style="width:451.5pt;height:691pt" o:ole="">
-            <v:imagedata r:id="rId5" o:title=""/>
-          </v:shape>
-          <o:OLEObject Type="Embed" ProgID="Word.Document.12" ShapeID="_x0000_i1025" DrawAspect="Content" ObjectID="_1732015904" r:id="rId6">
-            <o:FieldCodes>\s</o:FieldCodes>
-          </o:OLEObject>
-        </w:object>
-      </w:r>
+    <w:p>
+      <w:pPr>
+        <w:pStyle w:val="NoSpacing"/>
+        <w:rPr>
+          <w:sz w:val="20"/>
+          <w:szCs w:val="20"/>
+        </w:rPr>
+      </w:pPr>
       <w:r>
         <w:rPr>
           <w:sz w:val="20"/>
@@ -305,12 +295,37 @@
         </w:rPr>
         <w:tab/>
       </w:r>
-      <w:r>
-        <w:rPr>
-          <w:sz w:val="20"/>
-          <w:szCs w:val="20"/>
-        </w:rPr>
-        <w:t>OnDisable() OnEnable()</w:t>
+      <w:proofErr w:type="spellStart"/>
+      <w:r>
+        <w:rPr>
+          <w:sz w:val="20"/>
+          <w:szCs w:val="20"/>
+        </w:rPr>
+        <w:t>OnDisable</w:t>
+      </w:r>
+      <w:proofErr w:type="spellEnd"/>
+      <w:r>
+        <w:rPr>
+          <w:sz w:val="20"/>
+          <w:szCs w:val="20"/>
+        </w:rPr>
+        <w:t xml:space="preserve">() </w:t>
+      </w:r>
+      <w:proofErr w:type="spellStart"/>
+      <w:r>
+        <w:rPr>
+          <w:sz w:val="20"/>
+          <w:szCs w:val="20"/>
+        </w:rPr>
+        <w:t>OnEnable</w:t>
+      </w:r>
+      <w:proofErr w:type="spellEnd"/>
+      <w:r>
+        <w:rPr>
+          <w:sz w:val="20"/>
+          <w:szCs w:val="20"/>
+        </w:rPr>
+        <w:t>()</w:t>
       </w:r>
     </w:p>
     <w:p>
@@ -399,7 +414,43 @@
           <w:szCs w:val="20"/>
           <w:lang w:val="nl-NL"/>
         </w:rPr>
-        <w:t>Doet ie elke tick (frame) als je hier hele zware funcitonaliteit in zet kan je app dus lag krijgen omdat hij dan telkens moet wachten tot update klaar is</w:t>
+        <w:t xml:space="preserve">Doet ie elke </w:t>
+      </w:r>
+      <w:proofErr w:type="spellStart"/>
+      <w:r>
+        <w:rPr>
+          <w:sz w:val="20"/>
+          <w:szCs w:val="20"/>
+          <w:lang w:val="nl-NL"/>
+        </w:rPr>
+        <w:t>tick</w:t>
+      </w:r>
+      <w:proofErr w:type="spellEnd"/>
+      <w:r>
+        <w:rPr>
+          <w:sz w:val="20"/>
+          <w:szCs w:val="20"/>
+          <w:lang w:val="nl-NL"/>
+        </w:rPr>
+        <w:t xml:space="preserve"> (frame) als je hier hele zware </w:t>
+      </w:r>
+      <w:proofErr w:type="spellStart"/>
+      <w:r>
+        <w:rPr>
+          <w:sz w:val="20"/>
+          <w:szCs w:val="20"/>
+          <w:lang w:val="nl-NL"/>
+        </w:rPr>
+        <w:t>funcitonaliteit</w:t>
+      </w:r>
+      <w:proofErr w:type="spellEnd"/>
+      <w:r>
+        <w:rPr>
+          <w:sz w:val="20"/>
+          <w:szCs w:val="20"/>
+          <w:lang w:val="nl-NL"/>
+        </w:rPr>
+        <w:t xml:space="preserve"> in zet kan je app dus lag krijgen omdat hij dan telkens moet wachten tot update klaar is</w:t>
       </w:r>
     </w:p>
     <w:p>
@@ -445,7 +496,23 @@
           <w:sz w:val="20"/>
           <w:szCs w:val="20"/>
         </w:rPr>
-        <w:t xml:space="preserve"> heavy funcitonality in here, </w:t>
+        <w:t xml:space="preserve"> heavy </w:t>
+      </w:r>
+      <w:proofErr w:type="spellStart"/>
+      <w:r>
+        <w:rPr>
+          <w:sz w:val="20"/>
+          <w:szCs w:val="20"/>
+        </w:rPr>
+        <w:t>funcitonality</w:t>
+      </w:r>
+      <w:proofErr w:type="spellEnd"/>
+      <w:r>
+        <w:rPr>
+          <w:sz w:val="20"/>
+          <w:szCs w:val="20"/>
+        </w:rPr>
+        <w:t xml:space="preserve"> in here, </w:t>
       </w:r>
       <w:r>
         <w:rPr>
@@ -561,7 +628,23 @@
           <w:szCs w:val="20"/>
         </w:rPr>
         <w:tab/>
-        <w:t>[SerializeField]</w:t>
+        <w:t>[</w:t>
+      </w:r>
+      <w:proofErr w:type="spellStart"/>
+      <w:r>
+        <w:rPr>
+          <w:sz w:val="20"/>
+          <w:szCs w:val="20"/>
+        </w:rPr>
+        <w:t>SerializeField</w:t>
+      </w:r>
+      <w:proofErr w:type="spellEnd"/>
+      <w:r>
+        <w:rPr>
+          <w:sz w:val="20"/>
+          <w:szCs w:val="20"/>
+        </w:rPr>
+        <w:t>]</w:t>
       </w:r>
     </w:p>
     <w:p>
@@ -632,32 +715,60 @@
           <w:szCs w:val="20"/>
           <w:lang w:val="nl-NL"/>
         </w:rPr>
-        <w:t>Regel 73 &amp; 78 - (float)#.##</w:t>
-      </w:r>
-    </w:p>
-    <w:p>
-      <w:pPr>
-        <w:pStyle w:val="NoSpacing"/>
+        <w:t>Regel 73 &amp; 78 - (</w:t>
+      </w:r>
+      <w:proofErr w:type="spellStart"/>
+      <w:r>
         <w:rPr>
           <w:sz w:val="20"/>
           <w:szCs w:val="20"/>
           <w:lang w:val="nl-NL"/>
         </w:rPr>
-      </w:pPr>
+        <w:t>float</w:t>
+      </w:r>
+      <w:proofErr w:type="spellEnd"/>
       <w:r>
         <w:rPr>
           <w:sz w:val="20"/>
           <w:szCs w:val="20"/>
           <w:lang w:val="nl-NL"/>
         </w:rPr>
-        <w:t>Door (float</w:t>
-      </w:r>
-      <w:r>
+        <w:t>)#.##</w:t>
+      </w:r>
+    </w:p>
+    <w:p>
+      <w:pPr>
+        <w:pStyle w:val="NoSpacing"/>
         <w:rPr>
           <w:sz w:val="20"/>
           <w:szCs w:val="20"/>
           <w:lang w:val="nl-NL"/>
         </w:rPr>
+      </w:pPr>
+      <w:r>
+        <w:rPr>
+          <w:sz w:val="20"/>
+          <w:szCs w:val="20"/>
+          <w:lang w:val="nl-NL"/>
+        </w:rPr>
+        <w:t>Door (</w:t>
+      </w:r>
+      <w:proofErr w:type="spellStart"/>
+      <w:r>
+        <w:rPr>
+          <w:sz w:val="20"/>
+          <w:szCs w:val="20"/>
+          <w:lang w:val="nl-NL"/>
+        </w:rPr>
+        <w:t>float</w:t>
+      </w:r>
+      <w:proofErr w:type="spellEnd"/>
+      <w:r>
+        <w:rPr>
+          <w:sz w:val="20"/>
+          <w:szCs w:val="20"/>
+          <w:lang w:val="nl-NL"/>
+        </w:rPr>
         <w:t>)</w:t>
       </w:r>
       <w:r>
@@ -674,17 +785,71 @@
           <w:szCs w:val="20"/>
           <w:lang w:val="nl-NL"/>
         </w:rPr>
-        <w:t>voor type het moet zijn. Dit is soms nodig omdat hij alleen berekinging wil doen met 2 van de zelfde type en C# niet weet of 0.95 een float, double etc is.</w:t>
-      </w:r>
-    </w:p>
-    <w:p>
-      <w:pPr>
-        <w:pStyle w:val="NoSpacing"/>
+        <w:t xml:space="preserve">voor type het moet zijn. Dit is soms nodig omdat hij alleen </w:t>
+      </w:r>
+      <w:proofErr w:type="spellStart"/>
+      <w:r>
         <w:rPr>
           <w:sz w:val="20"/>
           <w:szCs w:val="20"/>
           <w:lang w:val="nl-NL"/>
         </w:rPr>
+        <w:t>berekinging</w:t>
+      </w:r>
+      <w:proofErr w:type="spellEnd"/>
+      <w:r>
+        <w:rPr>
+          <w:sz w:val="20"/>
+          <w:szCs w:val="20"/>
+          <w:lang w:val="nl-NL"/>
+        </w:rPr>
+        <w:t xml:space="preserve"> wil doen met 2 van de zelfde type en C# niet weet of 0.95 een </w:t>
+      </w:r>
+      <w:proofErr w:type="spellStart"/>
+      <w:r>
+        <w:rPr>
+          <w:sz w:val="20"/>
+          <w:szCs w:val="20"/>
+          <w:lang w:val="nl-NL"/>
+        </w:rPr>
+        <w:t>float</w:t>
+      </w:r>
+      <w:proofErr w:type="spellEnd"/>
+      <w:r>
+        <w:rPr>
+          <w:sz w:val="20"/>
+          <w:szCs w:val="20"/>
+          <w:lang w:val="nl-NL"/>
+        </w:rPr>
+        <w:t xml:space="preserve">, double </w:t>
+      </w:r>
+      <w:proofErr w:type="spellStart"/>
+      <w:r>
+        <w:rPr>
+          <w:sz w:val="20"/>
+          <w:szCs w:val="20"/>
+          <w:lang w:val="nl-NL"/>
+        </w:rPr>
+        <w:t>etc</w:t>
+      </w:r>
+      <w:proofErr w:type="spellEnd"/>
+      <w:r>
+        <w:rPr>
+          <w:sz w:val="20"/>
+          <w:szCs w:val="20"/>
+          <w:lang w:val="nl-NL"/>
+        </w:rPr>
+        <w:t xml:space="preserve"> is.</w:t>
+      </w:r>
+    </w:p>
+    <w:p>
+      <w:pPr>
+        <w:pStyle w:val="NoSpacing"/>
+        <w:rPr>
+          <w:sz w:val="20"/>
+          <w:szCs w:val="20"/>
+          <w:lang w:val="nl-NL"/>
+        </w:rPr>
       </w:pPr>
     </w:p>
     <w:p>
@@ -748,6 +913,7 @@
         </w:rPr>
         <w:tab/>
       </w:r>
+      <w:proofErr w:type="spellStart"/>
       <w:r>
         <w:rPr>
           <w:sz w:val="20"/>
@@ -755,21 +921,38 @@
         </w:rPr>
         <w:t>Object.transform</w:t>
       </w:r>
-    </w:p>
-    <w:p>
-      <w:pPr>
-        <w:pStyle w:val="NoSpacing"/>
-        <w:rPr>
-          <w:sz w:val="20"/>
-          <w:szCs w:val="20"/>
-        </w:rPr>
-      </w:pPr>
-      <w:r>
-        <w:rPr>
-          <w:sz w:val="20"/>
-          <w:szCs w:val="20"/>
-        </w:rPr>
-        <w:t>Refers to the script at the top of the inspector in unity. The rotation, position and size (rotation, position, localScale).</w:t>
+      <w:proofErr w:type="spellEnd"/>
+    </w:p>
+    <w:p>
+      <w:pPr>
+        <w:pStyle w:val="NoSpacing"/>
+        <w:rPr>
+          <w:sz w:val="20"/>
+          <w:szCs w:val="20"/>
+        </w:rPr>
+      </w:pPr>
+      <w:r>
+        <w:rPr>
+          <w:sz w:val="20"/>
+          <w:szCs w:val="20"/>
+        </w:rPr>
+        <w:t xml:space="preserve">Refers to the script at the top of the inspector in unity. The rotation, position and size (rotation, position, </w:t>
+      </w:r>
+      <w:proofErr w:type="spellStart"/>
+      <w:r>
+        <w:rPr>
+          <w:sz w:val="20"/>
+          <w:szCs w:val="20"/>
+        </w:rPr>
+        <w:t>localScale</w:t>
+      </w:r>
+      <w:proofErr w:type="spellEnd"/>
+      <w:r>
+        <w:rPr>
+          <w:sz w:val="20"/>
+          <w:szCs w:val="20"/>
+        </w:rPr>
+        <w:t>).</w:t>
       </w:r>
     </w:p>
     <w:p>
@@ -917,12 +1100,53 @@
         </w:rPr>
         <w:tab/>
       </w:r>
-      <w:r>
-        <w:rPr>
-          <w:sz w:val="20"/>
-          <w:szCs w:val="20"/>
-        </w:rPr>
-        <w:t>OnTrackedImagesChanged(ARTrackedImagesChangedEventArgs eventArgs)</w:t>
+      <w:proofErr w:type="spellStart"/>
+      <w:r>
+        <w:rPr>
+          <w:sz w:val="20"/>
+          <w:szCs w:val="20"/>
+        </w:rPr>
+        <w:t>OnTrackedImagesChanged</w:t>
+      </w:r>
+      <w:proofErr w:type="spellEnd"/>
+      <w:r>
+        <w:rPr>
+          <w:sz w:val="20"/>
+          <w:szCs w:val="20"/>
+        </w:rPr>
+        <w:t>(</w:t>
+      </w:r>
+      <w:proofErr w:type="spellStart"/>
+      <w:r>
+        <w:rPr>
+          <w:sz w:val="20"/>
+          <w:szCs w:val="20"/>
+        </w:rPr>
+        <w:t>ARTrackedImagesChangedEventArgs</w:t>
+      </w:r>
+      <w:proofErr w:type="spellEnd"/>
+      <w:r>
+        <w:rPr>
+          <w:sz w:val="20"/>
+          <w:szCs w:val="20"/>
+        </w:rPr>
+        <w:t xml:space="preserve"> </w:t>
+      </w:r>
+      <w:proofErr w:type="spellStart"/>
+      <w:r>
+        <w:rPr>
+          <w:sz w:val="20"/>
+          <w:szCs w:val="20"/>
+        </w:rPr>
+        <w:t>eventArgs</w:t>
+      </w:r>
+      <w:proofErr w:type="spellEnd"/>
+      <w:r>
+        <w:rPr>
+          <w:sz w:val="20"/>
+          <w:szCs w:val="20"/>
+        </w:rPr>
+        <w:t>)</w:t>
       </w:r>
     </w:p>
     <w:p>
@@ -963,7 +1187,7 @@
           <w:szCs w:val="20"/>
         </w:rPr>
       </w:pPr>
-      <w:hyperlink r:id="rId7" w:history="1">
+      <w:hyperlink r:id="rId5" w:history="1">
         <w:r>
           <w:rPr>
             <w:rStyle w:val="Hyperlink"/>
@@ -996,6 +1220,7 @@
           <w:sz w:val="20"/>
           <w:szCs w:val="20"/>
         </w:rPr>
+        <w:lastRenderedPageBreak/>
         <w:tab/>
       </w:r>
       <w:r>
@@ -1014,7 +1239,7 @@
           <w:szCs w:val="20"/>
         </w:rPr>
       </w:pPr>
-      <w:hyperlink r:id="rId8" w:history="1">
+      <w:hyperlink r:id="rId6" w:history="1">
         <w:r>
           <w:rPr>
             <w:rStyle w:val="Hyperlink"/>
@@ -1034,7 +1259,7 @@
           <w:szCs w:val="20"/>
         </w:rPr>
       </w:pPr>
-      <w:hyperlink r:id="rId9" w:history="1">
+      <w:hyperlink r:id="rId7" w:history="1">
         <w:r>
           <w:rPr>
             <w:rStyle w:val="Hyperlink"/>
@@ -1059,9 +1284,11 @@
       <w:pPr>
         <w:pStyle w:val="Heading1"/>
       </w:pPr>
+      <w:proofErr w:type="spellStart"/>
       <w:r>
         <w:t>Raycasting</w:t>
       </w:r>
+      <w:proofErr w:type="spellEnd"/>
     </w:p>
     <w:p>
       <w:pPr>
@@ -1122,7 +1349,6 @@
           <w:sz w:val="20"/>
           <w:szCs w:val="20"/>
         </w:rPr>
-        <w:lastRenderedPageBreak/>
         <w:drawing>
           <wp:inline distT="0" distB="0" distL="0" distR="0" wp14:anchorId="7F0256E8" wp14:editId="53EBF827">
             <wp:extent cx="1353787" cy="1257863"/>
@@ -1141,7 +1367,7 @@
                     </pic:cNvPicPr>
                   </pic:nvPicPr>
                   <pic:blipFill>
-                    <a:blip r:embed="rId10">
+                    <a:blip r:embed="rId8">
                       <a:extLst>
                         <a:ext uri="{28A0092B-C50C-407E-A947-70E740481C1C}">
                           <a14:useLocalDpi xmlns:a14="http://schemas.microsoft.com/office/drawing/2010/main" val="0"/>
@@ -1195,7 +1421,23 @@
           <w:sz w:val="20"/>
           <w:szCs w:val="20"/>
         </w:rPr>
-        <w:t>In Physics, the collision is used to detect that something is that direction, or finding out whats in front. I.e. if you have a space ship flying forward, and a raycast from the ship forward collides with an asteroid. Now your AI makes the ship go turn or stop.</w:t>
+        <w:t xml:space="preserve">In Physics, the collision is used to detect that something is that direction, or finding out whats in front. I.e. if you have a space ship flying forward, and a </w:t>
+      </w:r>
+      <w:proofErr w:type="spellStart"/>
+      <w:r>
+        <w:rPr>
+          <w:sz w:val="20"/>
+          <w:szCs w:val="20"/>
+        </w:rPr>
+        <w:t>raycast</w:t>
+      </w:r>
+      <w:proofErr w:type="spellEnd"/>
+      <w:r>
+        <w:rPr>
+          <w:sz w:val="20"/>
+          <w:szCs w:val="20"/>
+        </w:rPr>
+        <w:t xml:space="preserve"> from the ship forward collides with an asteroid. Now your AI makes the ship go turn or stop.</w:t>
       </w:r>
     </w:p>
     <w:p>
@@ -1230,7 +1472,7 @@
                     </pic:cNvPicPr>
                   </pic:nvPicPr>
                   <pic:blipFill>
-                    <a:blip r:embed="rId11">
+                    <a:blip r:embed="rId9">
                       <a:extLst>
                         <a:ext uri="{28A0092B-C50C-407E-A947-70E740481C1C}">
                           <a14:useLocalDpi xmlns:a14="http://schemas.microsoft.com/office/drawing/2010/main" val="0"/>
@@ -1284,7 +1526,23 @@
           <w:sz w:val="20"/>
           <w:szCs w:val="20"/>
         </w:rPr>
-        <w:t>In Rendering, a RayCast is an operation from the camera point sending out a "ray" find the surface it collides with and then render the material on that surface for that pixel in the screen. Additionally, light sources may cast rays, and see if that shows a reflection on that material.</w:t>
+        <w:t xml:space="preserve">In Rendering, a </w:t>
+      </w:r>
+      <w:proofErr w:type="spellStart"/>
+      <w:r>
+        <w:rPr>
+          <w:sz w:val="20"/>
+          <w:szCs w:val="20"/>
+        </w:rPr>
+        <w:t>RayCast</w:t>
+      </w:r>
+      <w:proofErr w:type="spellEnd"/>
+      <w:r>
+        <w:rPr>
+          <w:sz w:val="20"/>
+          <w:szCs w:val="20"/>
+        </w:rPr>
+        <w:t xml:space="preserve"> is an operation from the camera point sending out a "ray" find the surface it collides with and then render the material on that surface for that pixel in the screen. Additionally, light sources may cast rays, and see if that shows a reflection on that material.</w:t>
       </w:r>
     </w:p>
     <w:p>
@@ -1327,7 +1585,7 @@
                     </pic:cNvPicPr>
                   </pic:nvPicPr>
                   <pic:blipFill>
-                    <a:blip r:embed="rId12" cstate="print">
+                    <a:blip r:embed="rId10" cstate="print">
                       <a:extLst>
                         <a:ext uri="{28A0092B-C50C-407E-A947-70E740481C1C}">
                           <a14:useLocalDpi xmlns:a14="http://schemas.microsoft.com/office/drawing/2010/main" val="0"/>
@@ -1452,6 +1710,7 @@
           <w:sz w:val="32"/>
           <w:szCs w:val="32"/>
         </w:rPr>
+        <w:lastRenderedPageBreak/>
         <w:t>T</w:t>
       </w:r>
       <w:r>
@@ -1501,21 +1760,7 @@
           <w:sz w:val="32"/>
           <w:szCs w:val="32"/>
         </w:rPr>
-        <w:t xml:space="preserve">add </w:t>
-      </w:r>
-      <w:r>
-        <w:rPr>
-          <w:sz w:val="32"/>
-          <w:szCs w:val="32"/>
-        </w:rPr>
-        <w:t>scaleFactor</w:t>
-      </w:r>
-      <w:r>
-        <w:rPr>
-          <w:sz w:val="32"/>
-          <w:szCs w:val="32"/>
-        </w:rPr>
-        <w:t xml:space="preserve"> else 0 fingers</w:t>
+        <w:t>Done. Working?</w:t>
       </w:r>
     </w:p>
     <w:p>
@@ -1615,7 +1860,21 @@
           <w:sz w:val="32"/>
           <w:szCs w:val="32"/>
         </w:rPr>
-        <w:t>Image delay</w:t>
+        <w:t>Image</w:t>
+      </w:r>
+      <w:r>
+        <w:rPr>
+          <w:sz w:val="32"/>
+          <w:szCs w:val="32"/>
+        </w:rPr>
+        <w:t>/video</w:t>
+      </w:r>
+      <w:r>
+        <w:rPr>
+          <w:sz w:val="32"/>
+          <w:szCs w:val="32"/>
+        </w:rPr>
+        <w:t xml:space="preserve"> delay</w:t>
       </w:r>
     </w:p>
     <w:p>
@@ -1643,12 +1902,21 @@
           <w:szCs w:val="32"/>
         </w:rPr>
       </w:pPr>
+      <w:proofErr w:type="spellStart"/>
       <w:r>
         <w:rPr>
           <w:sz w:val="32"/>
           <w:szCs w:val="32"/>
         </w:rPr>
-        <w:t>eventArgs.removed doesn't seem to be called</w:t>
+        <w:t>eventArgs.removed</w:t>
+      </w:r>
+      <w:proofErr w:type="spellEnd"/>
+      <w:r>
+        <w:rPr>
+          <w:sz w:val="32"/>
+          <w:szCs w:val="32"/>
+        </w:rPr>
+        <w:t xml:space="preserve"> doesn't seem to be called</w:t>
       </w:r>
       <w:r>
         <w:rPr>

</xml_diff>